<commit_message>
Stephans Teil fehlt noch
</commit_message>
<xml_diff>
--- a/Informationen/Dokumentation/Encuesta_Umfragesystem_Projektdukumentaion.docx
+++ b/Informationen/Dokumentation/Encuesta_Umfragesystem_Projektdukumentaion.docx
@@ -607,7 +607,7 @@
                                         <w:sz w:val="72"/>
                                         <w:szCs w:val="72"/>
                                       </w:rPr>
-                                      <w:t xml:space="preserve"> – Die einfach starke Umfrage  </w:t>
+                                      <w:t xml:space="preserve"> – Die einfach starke Umfrage</w:t>
                                     </w:r>
                                   </w:p>
                                 </w:sdtContent>
@@ -756,7 +756,7 @@
                                   <w:sz w:val="72"/>
                                   <w:szCs w:val="72"/>
                                 </w:rPr>
-                                <w:t xml:space="preserve"> – Die einfach starke Umfrage  </w:t>
+                                <w:t xml:space="preserve"> – Die einfach starke Umfrage</w:t>
                               </w:r>
                             </w:p>
                           </w:sdtContent>
@@ -1321,7 +1321,7 @@
                 <w:noProof/>
                 <w:webHidden/>
               </w:rPr>
-              <w:t>3</w:t>
+              <w:t>4</w:t>
             </w:r>
             <w:r>
               <w:rPr>
@@ -1389,7 +1389,7 @@
                 <w:noProof/>
                 <w:webHidden/>
               </w:rPr>
-              <w:t>3</w:t>
+              <w:t>4</w:t>
             </w:r>
             <w:r>
               <w:rPr>
@@ -1457,7 +1457,7 @@
                 <w:noProof/>
                 <w:webHidden/>
               </w:rPr>
-              <w:t>3</w:t>
+              <w:t>4</w:t>
             </w:r>
             <w:r>
               <w:rPr>
@@ -1525,7 +1525,7 @@
                 <w:noProof/>
                 <w:webHidden/>
               </w:rPr>
-              <w:t>3</w:t>
+              <w:t>4</w:t>
             </w:r>
             <w:r>
               <w:rPr>
@@ -1661,7 +1661,7 @@
                 <w:noProof/>
                 <w:webHidden/>
               </w:rPr>
-              <w:t>7</w:t>
+              <w:t>8</w:t>
             </w:r>
             <w:r>
               <w:rPr>
@@ -1729,7 +1729,7 @@
                 <w:noProof/>
                 <w:webHidden/>
               </w:rPr>
-              <w:t>10</w:t>
+              <w:t>11</w:t>
             </w:r>
             <w:r>
               <w:rPr>
@@ -1797,7 +1797,7 @@
                 <w:noProof/>
                 <w:webHidden/>
               </w:rPr>
-              <w:t>19</w:t>
+              <w:t>20</w:t>
             </w:r>
             <w:r>
               <w:rPr>
@@ -1865,7 +1865,7 @@
                 <w:noProof/>
                 <w:webHidden/>
               </w:rPr>
-              <w:t>21</w:t>
+              <w:t>22</w:t>
             </w:r>
             <w:r>
               <w:rPr>
@@ -1933,7 +1933,7 @@
                 <w:noProof/>
                 <w:webHidden/>
               </w:rPr>
-              <w:t>21</w:t>
+              <w:t>22</w:t>
             </w:r>
             <w:r>
               <w:rPr>
@@ -2001,7 +2001,7 @@
                 <w:noProof/>
                 <w:webHidden/>
               </w:rPr>
-              <w:t>21</w:t>
+              <w:t>22</w:t>
             </w:r>
             <w:r>
               <w:rPr>
@@ -2069,7 +2069,7 @@
                 <w:noProof/>
                 <w:webHidden/>
               </w:rPr>
-              <w:t>21</w:t>
+              <w:t>22</w:t>
             </w:r>
             <w:r>
               <w:rPr>
@@ -2137,7 +2137,7 @@
                 <w:noProof/>
                 <w:webHidden/>
               </w:rPr>
-              <w:t>22</w:t>
+              <w:t>23</w:t>
             </w:r>
             <w:r>
               <w:rPr>
@@ -2205,7 +2205,7 @@
                 <w:noProof/>
                 <w:webHidden/>
               </w:rPr>
-              <w:t>22</w:t>
+              <w:t>23</w:t>
             </w:r>
             <w:r>
               <w:rPr>
@@ -2273,7 +2273,7 @@
                 <w:noProof/>
                 <w:webHidden/>
               </w:rPr>
-              <w:t>22</w:t>
+              <w:t>23</w:t>
             </w:r>
             <w:r>
               <w:rPr>
@@ -2341,7 +2341,7 @@
                 <w:noProof/>
                 <w:webHidden/>
               </w:rPr>
-              <w:t>23</w:t>
+              <w:t>24</w:t>
             </w:r>
             <w:r>
               <w:rPr>
@@ -2409,7 +2409,7 @@
                 <w:noProof/>
                 <w:webHidden/>
               </w:rPr>
-              <w:t>24</w:t>
+              <w:t>25</w:t>
             </w:r>
             <w:r>
               <w:rPr>
@@ -2477,7 +2477,7 @@
                 <w:noProof/>
                 <w:webHidden/>
               </w:rPr>
-              <w:t>34</w:t>
+              <w:t>35</w:t>
             </w:r>
             <w:r>
               <w:rPr>
@@ -15874,7 +15874,7 @@
                               </w:r>
                               <w:proofErr w:type="spellEnd"/>
                               <w:r>
-                                <w:t xml:space="preserve"> – Die einfach starke Umfrage  </w:t>
+                                <w:t xml:space="preserve"> – Die einfach starke Umfrage</w:t>
                               </w:r>
                             </w:p>
                           </w:sdtContent>
@@ -15926,7 +15926,7 @@
                         </w:r>
                         <w:proofErr w:type="spellEnd"/>
                         <w:r>
-                          <w:t xml:space="preserve"> – Die einfach starke Umfrage  </w:t>
+                          <w:t xml:space="preserve"> – Die einfach starke Umfrage</w:t>
                         </w:r>
                       </w:p>
                     </w:sdtContent>
@@ -16016,7 +16016,7 @@
                               <w:color w:val="FFFFFF" w:themeColor="background1"/>
                               <w14:numForm w14:val="lining"/>
                             </w:rPr>
-                            <w:t>4</w:t>
+                            <w:t>36</w:t>
                           </w:r>
                           <w:r>
                             <w:rPr>
@@ -16081,7 +16081,7 @@
                         <w:color w:val="FFFFFF" w:themeColor="background1"/>
                         <w14:numForm w14:val="lining"/>
                       </w:rPr>
-                      <w:t>4</w:t>
+                      <w:t>36</w:t>
                     </w:r>
                     <w:r>
                       <w:rPr>
@@ -18411,7 +18411,7 @@
 </file>
 
 <file path=customXml/itemProps2.xml><?xml version="1.0" encoding="utf-8"?>
-<ds:datastoreItem xmlns:ds="http://schemas.openxmlformats.org/officeDocument/2006/customXml" ds:itemID="{79200741-ED7C-44EE-9BF2-538EE8BE5ADE}">
+<ds:datastoreItem xmlns:ds="http://schemas.openxmlformats.org/officeDocument/2006/customXml" ds:itemID="{224A0C56-BD01-4D5D-A71E-2405B92F7F42}">
   <ds:schemaRefs>
     <ds:schemaRef ds:uri="http://schemas.openxmlformats.org/officeDocument/2006/bibliography"/>
   </ds:schemaRefs>

</xml_diff>